<commit_message>
improve AI assignments and multimedia lab1
</commit_message>
<xml_diff>
--- a/AI/assignments/SUN_RUI_18083229g.docx
+++ b/AI/assignments/SUN_RUI_18083229g.docx
@@ -78,7 +78,6 @@
     <w:p>
       <w:pPr>
         <w:rPr>
-          <w:rFonts w:hint="eastAsia"/>
           <w:b/>
         </w:rPr>
       </w:pPr>
@@ -11496,7 +11495,6 @@
                                 </w14:textOutline>
                               </w:rPr>
                             </w:pPr>
-                            <w:proofErr w:type="spellStart"/>
                             <w:r>
                               <w:rPr>
                                 <w:noProof/>
@@ -11515,7 +11513,6 @@
                               </w:rPr>
                               <w:t>Hypermetrope</w:t>
                             </w:r>
-                            <w:proofErr w:type="spellEnd"/>
                           </w:p>
                         </w:txbxContent>
                       </wps:txbx>
@@ -11564,7 +11561,6 @@
                           </w14:textOutline>
                         </w:rPr>
                       </w:pPr>
-                      <w:proofErr w:type="spellStart"/>
                       <w:r>
                         <w:rPr>
                           <w:noProof/>
@@ -11583,7 +11579,6 @@
                         </w:rPr>
                         <w:t>Hypermetrope</w:t>
                       </w:r>
-                      <w:proofErr w:type="spellEnd"/>
                     </w:p>
                   </w:txbxContent>
                 </v:textbox>
@@ -12434,6 +12429,9 @@
         </mc:AlternateContent>
       </w:r>
       <w:r>
+        <w:rPr>
+          <w:noProof/>
+        </w:rPr>
         <mc:AlternateContent>
           <mc:Choice Requires="wps">
             <w:drawing>
@@ -12503,6 +12501,9 @@
         </mc:AlternateContent>
       </w:r>
       <w:r>
+        <w:rPr>
+          <w:noProof/>
+        </w:rPr>
         <mc:AlternateContent>
           <mc:Choice Requires="wps">
             <w:drawing>
@@ -12849,7 +12850,6 @@
         </w:tabs>
         <w:ind w:rightChars="-297" w:right="-624"/>
         <w:rPr>
-          <w:rFonts w:hint="eastAsia"/>
           <w:b/>
         </w:rPr>
       </w:pPr>
@@ -12867,6 +12867,7 @@
       <w:r>
         <w:rPr>
           <w:rFonts w:hint="eastAsia"/>
+          <w:noProof/>
         </w:rPr>
         <mc:AlternateContent>
           <mc:Choice Requires="wps">
@@ -13364,6 +13365,7 @@
       <w:r>
         <w:rPr>
           <w:rFonts w:hint="eastAsia"/>
+          <w:noProof/>
         </w:rPr>
         <mc:AlternateContent>
           <mc:Choice Requires="wps">
@@ -13591,7 +13593,6 @@
         </w:tabs>
         <w:ind w:rightChars="-94" w:right="-197"/>
         <w:rPr>
-          <w:rFonts w:hint="eastAsia"/>
           <w:b/>
         </w:rPr>
       </w:pPr>
@@ -13774,10 +13775,7 @@
       </w:r>
       <w:proofErr w:type="spellEnd"/>
       <w:r>
-        <w:t>-Learn</w:t>
-      </w:r>
-      <w:r>
-        <w:t xml:space="preserve"> ha</w:t>
+        <w:t>-Learn ha</w:t>
       </w:r>
       <w:r>
         <w:t>s</w:t>
@@ -13800,9 +13798,6 @@
           <w:tab w:val="left" w:pos="3429"/>
         </w:tabs>
         <w:ind w:rightChars="-94" w:right="-197"/>
-        <w:rPr>
-          <w:rFonts w:hint="eastAsia"/>
-        </w:rPr>
       </w:pPr>
       <w:r>
         <w:rPr>
@@ -15431,7 +15426,7 @@
                               <w:shd w:val="clear" w:color="auto" w:fill="141414"/>
                               <w:spacing w:line="0" w:lineRule="atLeast"/>
                               <w:rPr>
-                                <w:rFonts w:ascii="Consolas" w:hAnsi="Consolas" w:hint="eastAsia"/>
+                                <w:rFonts w:ascii="Consolas" w:hAnsi="Consolas"/>
                                 <w:color w:val="F8F8F8"/>
                                 <w:sz w:val="22"/>
                                 <w:szCs w:val="22"/>
@@ -15446,9 +15441,6 @@
                           <w:p>
                             <w:pPr>
                               <w:spacing w:line="0" w:lineRule="atLeast"/>
-                              <w:rPr>
-                                <w:rFonts w:hint="eastAsia"/>
-                              </w:rPr>
                             </w:pPr>
                           </w:p>
                         </w:txbxContent>
@@ -17050,7 +17042,7 @@
                         <w:shd w:val="clear" w:color="auto" w:fill="141414"/>
                         <w:spacing w:line="0" w:lineRule="atLeast"/>
                         <w:rPr>
-                          <w:rFonts w:ascii="Consolas" w:hAnsi="Consolas" w:hint="eastAsia"/>
+                          <w:rFonts w:ascii="Consolas" w:hAnsi="Consolas"/>
                           <w:color w:val="F8F8F8"/>
                           <w:sz w:val="22"/>
                           <w:szCs w:val="22"/>
@@ -17065,9 +17057,6 @@
                     <w:p>
                       <w:pPr>
                         <w:spacing w:line="0" w:lineRule="atLeast"/>
-                        <w:rPr>
-                          <w:rFonts w:hint="eastAsia"/>
-                        </w:rPr>
                       </w:pPr>
                     </w:p>
                   </w:txbxContent>
@@ -17080,6 +17069,65 @@
       </w:r>
       <w:r>
         <w:t>Reference Python code:</w:t>
+      </w:r>
+    </w:p>
+    <w:p>
+      <w:pPr>
+        <w:tabs>
+          <w:tab w:val="left" w:pos="3429"/>
+        </w:tabs>
+        <w:ind w:rightChars="-94" w:right="-197"/>
+      </w:pPr>
+    </w:p>
+    <w:p>
+      <w:pPr>
+        <w:tabs>
+          <w:tab w:val="left" w:pos="3429"/>
+        </w:tabs>
+        <w:ind w:rightChars="-94" w:right="-197"/>
+        <w:rPr>
+          <w:rFonts w:hint="eastAsia"/>
+        </w:rPr>
+      </w:pPr>
+      <w:r>
+        <w:rPr>
+          <w:noProof/>
+        </w:rPr>
+        <w:drawing>
+          <wp:inline distT="0" distB="0" distL="0" distR="0" wp14:anchorId="55FA5C91" wp14:editId="188F1CB9">
+            <wp:extent cx="5274310" cy="1663700"/>
+            <wp:effectExtent l="0" t="0" r="2540" b="0"/>
+            <wp:docPr id="6" name="图片 6"/>
+            <wp:cNvGraphicFramePr>
+              <a:graphicFrameLocks xmlns:a="http://schemas.openxmlformats.org/drawingml/2006/main" noChangeAspect="1"/>
+            </wp:cNvGraphicFramePr>
+            <a:graphic xmlns:a="http://schemas.openxmlformats.org/drawingml/2006/main">
+              <a:graphicData uri="http://schemas.openxmlformats.org/drawingml/2006/picture">
+                <pic:pic xmlns:pic="http://schemas.openxmlformats.org/drawingml/2006/picture">
+                  <pic:nvPicPr>
+                    <pic:cNvPr id="1" name=""/>
+                    <pic:cNvPicPr/>
+                  </pic:nvPicPr>
+                  <pic:blipFill>
+                    <a:blip r:embed="rId5"/>
+                    <a:stretch>
+                      <a:fillRect/>
+                    </a:stretch>
+                  </pic:blipFill>
+                  <pic:spPr>
+                    <a:xfrm>
+                      <a:off x="0" y="0"/>
+                      <a:ext cx="5274310" cy="1663700"/>
+                    </a:xfrm>
+                    <a:prstGeom prst="rect">
+                      <a:avLst/>
+                    </a:prstGeom>
+                  </pic:spPr>
+                </pic:pic>
+              </a:graphicData>
+            </a:graphic>
+          </wp:inline>
+        </w:drawing>
       </w:r>
       <w:bookmarkStart w:id="0" w:name="_GoBack"/>
       <w:bookmarkEnd w:id="0"/>

</xml_diff>